<commit_message>
Added comments, updated test case for logg and documented design flow of process monitoring utility
</commit_message>
<xml_diff>
--- a/DesignDocument_Monitor.docx
+++ b/DesignDocument_Monitor.docx
@@ -3,8 +3,669 @@
 <w:document xmlns:wpc="http://schemas.microsoft.com/office/word/2010/wordprocessingCanvas" xmlns:mc="http://schemas.openxmlformats.org/markup-compatibility/2006" xmlns:o="urn:schemas-microsoft-com:office:office" xmlns:r="http://schemas.openxmlformats.org/officeDocument/2006/relationships" xmlns:m="http://schemas.openxmlformats.org/officeDocument/2006/math" xmlns:v="urn:schemas-microsoft-com:vml" xmlns:wp14="http://schemas.microsoft.com/office/word/2010/wordprocessingDrawing" xmlns:wp="http://schemas.openxmlformats.org/drawingml/2006/wordprocessingDrawing" xmlns:w10="urn:schemas-microsoft-com:office:word" xmlns:w="http://schemas.openxmlformats.org/wordprocessingml/2006/main" xmlns:w14="http://schemas.microsoft.com/office/word/2010/wordml" xmlns:w15="http://schemas.microsoft.com/office/word/2012/wordml" xmlns:wpg="http://schemas.microsoft.com/office/word/2010/wordprocessingGroup" xmlns:wpi="http://schemas.microsoft.com/office/word/2010/wordprocessingInk" xmlns:wne="http://schemas.microsoft.com/office/word/2006/wordml" xmlns:wps="http://schemas.microsoft.com/office/word/2010/wordprocessingShape" mc:Ignorable="w14 w15 wp14">
   <w:body>
     <w:p>
+      <w:pPr>
+        <w:pStyle w:val="Heading1"/>
+      </w:pPr>
+      <w:r>
+        <w:t>Design Document: Process Monitoring Utility</w:t>
+      </w:r>
+    </w:p>
+    <w:p/>
+    <w:p>
+      <w:pPr>
+        <w:pStyle w:val="Heading2"/>
+      </w:pPr>
+      <w:r>
+        <w:t xml:space="preserve">1. </w:t>
+      </w:r>
+      <w:r>
+        <w:t>Introduction</w:t>
+      </w:r>
+    </w:p>
+    <w:p>
+      <w:pPr>
+        <w:pStyle w:val="ListParagraph"/>
+        <w:numPr>
+          <w:ilvl w:val="0"/>
+          <w:numId w:val="6"/>
+        </w:numPr>
+      </w:pPr>
+      <w:r>
+        <w:t>This document's goal is to describe the design and implementation specifics of a command line utility for monitoring and terminating processes in accordance with predetermined criteria.</w:t>
+      </w:r>
+    </w:p>
+    <w:p>
+      <w:pPr>
+        <w:pStyle w:val="ListParagraph"/>
+        <w:numPr>
+          <w:ilvl w:val="0"/>
+          <w:numId w:val="6"/>
+        </w:numPr>
+      </w:pPr>
+      <w:r>
+        <w:t>Project overview A process name, its maximum lifespan (in minutes), and a monitoring frequency (also in minutes) are the three arguments that the utility expects.</w:t>
+      </w:r>
+    </w:p>
+    <w:p>
+      <w:pPr>
+        <w:pStyle w:val="Heading2"/>
+      </w:pPr>
+      <w:r>
+        <w:t xml:space="preserve">2. </w:t>
+      </w:r>
+      <w:r>
+        <w:t>Requirements</w:t>
+      </w:r>
+    </w:p>
+    <w:p>
+      <w:pPr>
+        <w:pStyle w:val="ListParagraph"/>
+        <w:numPr>
+          <w:ilvl w:val="0"/>
+          <w:numId w:val="2"/>
+        </w:numPr>
+      </w:pPr>
+      <w:r>
+        <w:t>The utility has to start checking on processes at the designated interval.</w:t>
+      </w:r>
+    </w:p>
+    <w:p>
+      <w:pPr>
+        <w:pStyle w:val="ListParagraph"/>
+        <w:numPr>
+          <w:ilvl w:val="0"/>
+          <w:numId w:val="2"/>
+        </w:numPr>
+      </w:pPr>
+      <w:r>
+        <w:t>The tool should stop the process and make a note to the log if a process of interest runs longer than the permitted time.</w:t>
+      </w:r>
+    </w:p>
+    <w:p>
+      <w:pPr>
+        <w:pStyle w:val="ListParagraph"/>
+        <w:numPr>
+          <w:ilvl w:val="0"/>
+          <w:numId w:val="2"/>
+        </w:numPr>
+      </w:pPr>
+      <w:r>
+        <w:t>Even if there isn't a process running at any given time, the utility should still be kept under observation.</w:t>
+      </w:r>
+    </w:p>
+    <w:p>
+      <w:pPr>
+        <w:pStyle w:val="ListParagraph"/>
+        <w:numPr>
+          <w:ilvl w:val="0"/>
+          <w:numId w:val="2"/>
+        </w:numPr>
+      </w:pPr>
+      <w:r>
+        <w:t>When a certain keyboard button (such as 'q') is pushed, the utility should terminate.</w:t>
+      </w:r>
+    </w:p>
+    <w:p>
+      <w:pPr>
+        <w:pStyle w:val="Heading2"/>
+      </w:pPr>
+      <w:r>
+        <w:t xml:space="preserve">3. </w:t>
+      </w:r>
+      <w:r>
+        <w:t>Design</w:t>
+      </w:r>
+    </w:p>
+    <w:p>
+      <w:pPr>
+        <w:pStyle w:val="ListParagraph"/>
+        <w:numPr>
+          <w:ilvl w:val="0"/>
+          <w:numId w:val="7"/>
+        </w:numPr>
+      </w:pPr>
+      <w:r>
+        <w:t>Architecture: The tool will be made to run from the command line.</w:t>
+      </w:r>
+    </w:p>
+    <w:p>
+      <w:pPr>
+        <w:pStyle w:val="ListParagraph"/>
+        <w:numPr>
+          <w:ilvl w:val="0"/>
+          <w:numId w:val="7"/>
+        </w:numPr>
+      </w:pPr>
+      <w:r>
+        <w:t>User Interface: The command line interface is how the user will communicate with the tool.</w:t>
+      </w:r>
+    </w:p>
+    <w:p>
+      <w:pPr>
+        <w:pStyle w:val="ListParagraph"/>
+        <w:numPr>
+          <w:ilvl w:val="0"/>
+          <w:numId w:val="7"/>
+        </w:numPr>
+      </w:pPr>
+      <w:r>
+        <w:t>Components:</w:t>
+      </w:r>
+    </w:p>
+    <w:p>
+      <w:pPr>
+        <w:pStyle w:val="ListParagraph"/>
+        <w:numPr>
+          <w:ilvl w:val="1"/>
+          <w:numId w:val="7"/>
+        </w:numPr>
+      </w:pPr>
+      <w:r>
+        <w:t>Line of Command Parser: Charged for checking the format of the input arguments and parsing them.</w:t>
+      </w:r>
+    </w:p>
+    <w:p>
+      <w:pPr>
+        <w:pStyle w:val="ListParagraph"/>
+        <w:numPr>
+          <w:ilvl w:val="1"/>
+          <w:numId w:val="7"/>
+        </w:numPr>
+      </w:pPr>
+      <w:r>
+        <w:t>Process Monitor: Keeps track of the designated process and terminates it if it runs longer than permitted.</w:t>
+      </w:r>
+    </w:p>
+    <w:p>
+      <w:pPr>
+        <w:pStyle w:val="ListParagraph"/>
+        <w:numPr>
+          <w:ilvl w:val="1"/>
+          <w:numId w:val="7"/>
+        </w:numPr>
+      </w:pPr>
+      <w:r>
+        <w:t>Logger: Records pertinent data, such as process specifics and actions conducted.</w:t>
+      </w:r>
+    </w:p>
+    <w:p>
+      <w:pPr>
+        <w:pStyle w:val="Heading2"/>
+      </w:pPr>
+      <w:r>
+        <w:t>4. Workflow</w:t>
+      </w:r>
+    </w:p>
+    <w:p>
+      <w:pPr>
+        <w:pStyle w:val="ListParagraph"/>
+        <w:numPr>
+          <w:ilvl w:val="0"/>
+          <w:numId w:val="5"/>
+        </w:numPr>
+      </w:pPr>
+      <w:r>
+        <w:t>Parse Command Line inputs:</w:t>
+      </w:r>
+    </w:p>
+    <w:p>
+      <w:pPr>
+        <w:pStyle w:val="ListParagraph"/>
+        <w:numPr>
+          <w:ilvl w:val="1"/>
+          <w:numId w:val="5"/>
+        </w:numPr>
+      </w:pPr>
+      <w:r>
+        <w:t xml:space="preserve"> From the supplied inputs, the command line parser component will validate and extract the process name, maximum lifetime, and monitoring frequency.</w:t>
+      </w:r>
+    </w:p>
+    <w:p>
+      <w:pPr>
+        <w:pStyle w:val="ListParagraph"/>
+        <w:numPr>
+          <w:ilvl w:val="0"/>
+          <w:numId w:val="5"/>
+        </w:numPr>
+      </w:pPr>
+      <w:r>
+        <w:t>Start Monitoring:</w:t>
+      </w:r>
+    </w:p>
+    <w:p>
+      <w:pPr>
+        <w:pStyle w:val="ListParagraph"/>
+        <w:numPr>
+          <w:ilvl w:val="1"/>
+          <w:numId w:val="5"/>
+        </w:numPr>
+      </w:pPr>
+      <w:r>
+        <w:t xml:space="preserve"> Based on the given frequency, the utility will start monitoring the process.</w:t>
+      </w:r>
+    </w:p>
+    <w:p>
+      <w:pPr>
+        <w:pStyle w:val="ListParagraph"/>
+        <w:numPr>
+          <w:ilvl w:val="1"/>
+          <w:numId w:val="5"/>
+        </w:numPr>
+      </w:pPr>
+      <w:r>
+        <w:t>It will continually check to see if the process is running and if its maximum lifetime has been reached.</w:t>
+      </w:r>
+    </w:p>
+    <w:p>
+      <w:pPr>
+        <w:pStyle w:val="ListParagraph"/>
+        <w:numPr>
+          <w:ilvl w:val="0"/>
+          <w:numId w:val="5"/>
+        </w:numPr>
+      </w:pPr>
+      <w:r>
+        <w:t xml:space="preserve">Kill Process and Log: </w:t>
+      </w:r>
+    </w:p>
+    <w:p>
+      <w:pPr>
+        <w:pStyle w:val="ListParagraph"/>
+        <w:numPr>
+          <w:ilvl w:val="1"/>
+          <w:numId w:val="5"/>
+        </w:numPr>
+      </w:pPr>
+      <w:r>
+        <w:t>The tool will kill the process and log the relevant record if it is discovered that a process has exceeded the maximum lifetime.</w:t>
+      </w:r>
+    </w:p>
+    <w:p>
+      <w:pPr>
+        <w:pStyle w:val="ListParagraph"/>
+        <w:numPr>
+          <w:ilvl w:val="0"/>
+          <w:numId w:val="5"/>
+        </w:numPr>
+      </w:pPr>
+      <w:r>
+        <w:t xml:space="preserve">Continue Monitoring: </w:t>
+      </w:r>
+    </w:p>
+    <w:p>
+      <w:pPr>
+        <w:pStyle w:val="ListParagraph"/>
+        <w:numPr>
+          <w:ilvl w:val="1"/>
+          <w:numId w:val="5"/>
+        </w:numPr>
+      </w:pPr>
+      <w:r>
+        <w:t>Even if there are no processes running, the program will keep checking in case any later processes start up.</w:t>
+      </w:r>
+    </w:p>
+    <w:p>
+      <w:pPr>
+        <w:pStyle w:val="ListParagraph"/>
+        <w:numPr>
+          <w:ilvl w:val="0"/>
+          <w:numId w:val="5"/>
+        </w:numPr>
+      </w:pPr>
+      <w:r>
+        <w:t>Stop Monitoring:</w:t>
+      </w:r>
+    </w:p>
+    <w:p>
+      <w:pPr>
+        <w:pStyle w:val="ListParagraph"/>
+        <w:numPr>
+          <w:ilvl w:val="1"/>
+          <w:numId w:val="5"/>
+        </w:numPr>
+      </w:pPr>
+      <w:r>
+        <w:t>Pressing the specific keyboard button ('q') causes the utility to stop monitoring and quit.</w:t>
+      </w:r>
+    </w:p>
+    <w:p>
+      <w:pPr>
+        <w:pStyle w:val="Heading2"/>
+      </w:pPr>
+      <w:r>
+        <w:lastRenderedPageBreak/>
+        <w:t>5.</w:t>
+      </w:r>
+      <w:r>
+        <w:t xml:space="preserve"> </w:t>
+      </w:r>
+      <w:proofErr w:type="spellStart"/>
+      <w:r>
+        <w:t>NUnit</w:t>
+      </w:r>
+      <w:proofErr w:type="spellEnd"/>
+      <w:r>
+        <w:t xml:space="preserve"> Test</w:t>
+      </w:r>
+    </w:p>
+    <w:p>
+      <w:pPr>
+        <w:pStyle w:val="ListParagraph"/>
+        <w:numPr>
+          <w:ilvl w:val="0"/>
+          <w:numId w:val="8"/>
+        </w:numPr>
+      </w:pPr>
+      <w:r>
+        <w:t>Test Case 1: C</w:t>
+      </w:r>
+      <w:r>
+        <w:t>ommand line argument parsing and validation.</w:t>
+      </w:r>
+    </w:p>
+    <w:p>
+      <w:pPr>
+        <w:pStyle w:val="ListParagraph"/>
+        <w:numPr>
+          <w:ilvl w:val="0"/>
+          <w:numId w:val="8"/>
+        </w:numPr>
+      </w:pPr>
+      <w:r>
+        <w:t>Test Case 2: Invalid Command line argument parsing and validation.</w:t>
+      </w:r>
+    </w:p>
+    <w:p>
+      <w:pPr>
+        <w:pStyle w:val="ListParagraph"/>
+        <w:numPr>
+          <w:ilvl w:val="0"/>
+          <w:numId w:val="8"/>
+        </w:numPr>
+      </w:pPr>
+      <w:r>
+        <w:t>Test Case 3</w:t>
+      </w:r>
+      <w:r>
+        <w:t>: Validate the process killing mechanism.</w:t>
+      </w:r>
+    </w:p>
+    <w:p>
+      <w:pPr>
+        <w:pStyle w:val="ListParagraph"/>
+        <w:numPr>
+          <w:ilvl w:val="0"/>
+          <w:numId w:val="8"/>
+        </w:numPr>
+      </w:pPr>
+      <w:r>
+        <w:t>Test Case 4</w:t>
+      </w:r>
+      <w:r>
+        <w:t>: Ensure the logging functionality records the expected information.</w:t>
+      </w:r>
+    </w:p>
+    <w:p>
+      <w:pPr>
+        <w:pStyle w:val="Heading3"/>
+        <w:ind w:firstLine="360"/>
+      </w:pPr>
+      <w:r>
+        <w:t xml:space="preserve">Code Coverage with </w:t>
+      </w:r>
+      <w:proofErr w:type="spellStart"/>
+      <w:r>
+        <w:t>NUnit</w:t>
+      </w:r>
+      <w:proofErr w:type="spellEnd"/>
+      <w:r>
+        <w:t xml:space="preserve"> Tests</w:t>
+      </w:r>
+    </w:p>
+    <w:p>
+      <w:pPr>
+        <w:pStyle w:val="ListParagraph"/>
+        <w:numPr>
+          <w:ilvl w:val="0"/>
+          <w:numId w:val="8"/>
+        </w:numPr>
+      </w:pPr>
+      <w:r>
+        <w:t xml:space="preserve">Test Case 1: </w:t>
+      </w:r>
+    </w:p>
+    <w:p>
+      <w:pPr>
+        <w:pStyle w:val="ListParagraph"/>
+        <w:numPr>
+          <w:ilvl w:val="1"/>
+          <w:numId w:val="8"/>
+        </w:numPr>
+      </w:pPr>
+      <w:r>
+        <w:t>Check to see if the utility successfully interprets and validates the supplied command-line inputs, such as the process name, maximum lifespan, and monitoring frequency.</w:t>
+      </w:r>
+    </w:p>
+    <w:p>
+      <w:pPr>
+        <w:pStyle w:val="ListParagraph"/>
+        <w:numPr>
+          <w:ilvl w:val="0"/>
+          <w:numId w:val="8"/>
+        </w:numPr>
+      </w:pPr>
+      <w:r>
+        <w:t>Test Case 2</w:t>
+      </w:r>
+      <w:r>
+        <w:t xml:space="preserve">: </w:t>
+      </w:r>
+    </w:p>
+    <w:p>
+      <w:pPr>
+        <w:pStyle w:val="ListParagraph"/>
+        <w:numPr>
+          <w:ilvl w:val="1"/>
+          <w:numId w:val="8"/>
+        </w:numPr>
+      </w:pPr>
+      <w:r>
+        <w:t>Make sure that missing or incorrect arguments are gently handled with the relevant error messages.</w:t>
+      </w:r>
+    </w:p>
+    <w:p>
+      <w:pPr>
+        <w:pStyle w:val="ListParagraph"/>
+        <w:numPr>
+          <w:ilvl w:val="0"/>
+          <w:numId w:val="8"/>
+        </w:numPr>
+      </w:pPr>
+      <w:r>
+        <w:t>T</w:t>
+      </w:r>
+      <w:r>
+        <w:t>est Case 3</w:t>
+      </w:r>
+      <w:r>
+        <w:t xml:space="preserve">: </w:t>
+      </w:r>
+    </w:p>
+    <w:p>
+      <w:pPr>
+        <w:pStyle w:val="ListParagraph"/>
+        <w:numPr>
+          <w:ilvl w:val="1"/>
+          <w:numId w:val="8"/>
+        </w:numPr>
+      </w:pPr>
+      <w:r>
+        <w:t>Confirm that the utility correctly terminates the process by creating a dummy process that runs longer than the allowed lifespan.</w:t>
+      </w:r>
+    </w:p>
+    <w:p>
+      <w:pPr>
+        <w:pStyle w:val="ListParagraph"/>
+        <w:numPr>
+          <w:ilvl w:val="1"/>
+          <w:numId w:val="8"/>
+        </w:numPr>
+      </w:pPr>
+      <w:r>
+        <w:t>Make sure there are no unforeseen errors or exceptions when the process is terminated.</w:t>
+      </w:r>
+    </w:p>
+    <w:p>
+      <w:pPr>
+        <w:pStyle w:val="ListParagraph"/>
+        <w:numPr>
+          <w:ilvl w:val="0"/>
+          <w:numId w:val="8"/>
+        </w:numPr>
+      </w:pPr>
+      <w:r>
+        <w:t>T</w:t>
+      </w:r>
+      <w:r>
+        <w:t>est Case 4</w:t>
+      </w:r>
       <w:bookmarkStart w:id="0" w:name="_GoBack"/>
       <w:bookmarkEnd w:id="0"/>
+      <w:r>
+        <w:t>:</w:t>
+      </w:r>
+    </w:p>
+    <w:p>
+      <w:pPr>
+        <w:pStyle w:val="ListParagraph"/>
+        <w:numPr>
+          <w:ilvl w:val="1"/>
+          <w:numId w:val="8"/>
+        </w:numPr>
+      </w:pPr>
+      <w:r>
+        <w:t>Verify that the utility logs the required data, including the specifics of the processes and the actions taken (such as process termination).</w:t>
+      </w:r>
+    </w:p>
+    <w:p>
+      <w:pPr>
+        <w:pStyle w:val="ListParagraph"/>
+        <w:numPr>
+          <w:ilvl w:val="1"/>
+          <w:numId w:val="8"/>
+        </w:numPr>
+      </w:pPr>
+      <w:r>
+        <w:t>Verify the accuracy of the log entries by validating their content.</w:t>
+      </w:r>
+    </w:p>
+    <w:p>
+      <w:pPr>
+        <w:pStyle w:val="Heading2"/>
+      </w:pPr>
+      <w:r>
+        <w:t>6. Test Environment Setup</w:t>
+      </w:r>
+    </w:p>
+    <w:p>
+      <w:pPr>
+        <w:pStyle w:val="ListParagraph"/>
+        <w:numPr>
+          <w:ilvl w:val="0"/>
+          <w:numId w:val="12"/>
+        </w:numPr>
+      </w:pPr>
+      <w:r>
+        <w:t>Test environment includes Nuit framework, Visual Studio 2022 and necessary nugget packages required.</w:t>
+      </w:r>
+    </w:p>
+    <w:p>
+      <w:pPr>
+        <w:pStyle w:val="ListParagraph"/>
+        <w:numPr>
+          <w:ilvl w:val="0"/>
+          <w:numId w:val="12"/>
+        </w:numPr>
+      </w:pPr>
+      <w:r>
+        <w:t>Following are the steps involved in creating test environment-</w:t>
+      </w:r>
+    </w:p>
+    <w:p>
+      <w:pPr>
+        <w:pStyle w:val="ListParagraph"/>
+        <w:numPr>
+          <w:ilvl w:val="1"/>
+          <w:numId w:val="12"/>
+        </w:numPr>
+      </w:pPr>
+      <w:r>
+        <w:t xml:space="preserve">Create </w:t>
+      </w:r>
+      <w:proofErr w:type="spellStart"/>
+      <w:r>
+        <w:t>Nunit</w:t>
+      </w:r>
+      <w:proofErr w:type="spellEnd"/>
+      <w:r>
+        <w:t xml:space="preserve"> test project using Visual Studio.</w:t>
+      </w:r>
+    </w:p>
+    <w:p>
+      <w:pPr>
+        <w:pStyle w:val="ListParagraph"/>
+        <w:numPr>
+          <w:ilvl w:val="1"/>
+          <w:numId w:val="12"/>
+        </w:numPr>
+      </w:pPr>
+      <w:r>
+        <w:t>Add reference of project needed to test.</w:t>
+      </w:r>
+    </w:p>
+    <w:p>
+      <w:pPr>
+        <w:pStyle w:val="ListParagraph"/>
+        <w:numPr>
+          <w:ilvl w:val="1"/>
+          <w:numId w:val="12"/>
+        </w:numPr>
+      </w:pPr>
+      <w:r>
+        <w:t>Write test cases necessary for the program.</w:t>
+      </w:r>
+    </w:p>
+    <w:p>
+      <w:pPr>
+        <w:pStyle w:val="Heading2"/>
+      </w:pPr>
+      <w:r>
+        <w:t>7. Conclusion</w:t>
+      </w:r>
+    </w:p>
+    <w:p>
+      <w:pPr>
+        <w:pStyle w:val="ListParagraph"/>
+        <w:numPr>
+          <w:ilvl w:val="0"/>
+          <w:numId w:val="13"/>
+        </w:numPr>
+      </w:pPr>
+      <w:r>
+        <w:t>I adhered to all coding best practices and standards, such as writing methods and invoking them when necessary, which resulted in code optimization and code efficiency maintenance for the process monitoring tool.</w:t>
+      </w:r>
+    </w:p>
+    <w:p>
+      <w:pPr>
+        <w:pStyle w:val="ListParagraph"/>
+        <w:numPr>
+          <w:ilvl w:val="0"/>
+          <w:numId w:val="13"/>
+        </w:numPr>
+      </w:pPr>
+      <w:r>
+        <w:t>Included all test cases required for the utility to function properly.</w:t>
+      </w:r>
     </w:p>
     <w:sectPr>
       <w:pgSz w:w="11906" w:h="16838"/>
@@ -14,6 +675,1465 @@
     </w:sectPr>
   </w:body>
 </w:document>
+</file>
+
+<file path=word/numbering.xml><?xml version="1.0" encoding="utf-8"?>
+<w:numbering xmlns:wpc="http://schemas.microsoft.com/office/word/2010/wordprocessingCanvas" xmlns:mc="http://schemas.openxmlformats.org/markup-compatibility/2006" xmlns:o="urn:schemas-microsoft-com:office:office" xmlns:r="http://schemas.openxmlformats.org/officeDocument/2006/relationships" xmlns:m="http://schemas.openxmlformats.org/officeDocument/2006/math" xmlns:v="urn:schemas-microsoft-com:vml" xmlns:wp14="http://schemas.microsoft.com/office/word/2010/wordprocessingDrawing" xmlns:wp="http://schemas.openxmlformats.org/drawingml/2006/wordprocessingDrawing" xmlns:w10="urn:schemas-microsoft-com:office:word" xmlns:w="http://schemas.openxmlformats.org/wordprocessingml/2006/main" xmlns:w14="http://schemas.microsoft.com/office/word/2010/wordml" xmlns:w15="http://schemas.microsoft.com/office/word/2012/wordml" xmlns:wpg="http://schemas.microsoft.com/office/word/2010/wordprocessingGroup" xmlns:wpi="http://schemas.microsoft.com/office/word/2010/wordprocessingInk" xmlns:wne="http://schemas.microsoft.com/office/word/2006/wordml" xmlns:wps="http://schemas.microsoft.com/office/word/2010/wordprocessingShape" mc:Ignorable="w14 w15 wp14">
+  <w:abstractNum w:abstractNumId="0" w15:restartNumberingAfterBreak="0">
+    <w:nsid w:val="06E4071F"/>
+    <w:multiLevelType w:val="hybridMultilevel"/>
+    <w:tmpl w:val="D33C3A84"/>
+    <w:lvl w:ilvl="0" w:tplc="40090001">
+      <w:start w:val="1"/>
+      <w:numFmt w:val="bullet"/>
+      <w:lvlText w:val=""/>
+      <w:lvlJc w:val="left"/>
+      <w:pPr>
+        <w:ind w:left="720" w:hanging="360"/>
+      </w:pPr>
+      <w:rPr>
+        <w:rFonts w:ascii="Symbol" w:hAnsi="Symbol" w:hint="default"/>
+      </w:rPr>
+    </w:lvl>
+    <w:lvl w:ilvl="1" w:tplc="40090003" w:tentative="1">
+      <w:start w:val="1"/>
+      <w:numFmt w:val="bullet"/>
+      <w:lvlText w:val="o"/>
+      <w:lvlJc w:val="left"/>
+      <w:pPr>
+        <w:ind w:left="1440" w:hanging="360"/>
+      </w:pPr>
+      <w:rPr>
+        <w:rFonts w:ascii="Courier New" w:hAnsi="Courier New" w:cs="Courier New" w:hint="default"/>
+      </w:rPr>
+    </w:lvl>
+    <w:lvl w:ilvl="2" w:tplc="40090005" w:tentative="1">
+      <w:start w:val="1"/>
+      <w:numFmt w:val="bullet"/>
+      <w:lvlText w:val=""/>
+      <w:lvlJc w:val="left"/>
+      <w:pPr>
+        <w:ind w:left="2160" w:hanging="360"/>
+      </w:pPr>
+      <w:rPr>
+        <w:rFonts w:ascii="Wingdings" w:hAnsi="Wingdings" w:hint="default"/>
+      </w:rPr>
+    </w:lvl>
+    <w:lvl w:ilvl="3" w:tplc="40090001" w:tentative="1">
+      <w:start w:val="1"/>
+      <w:numFmt w:val="bullet"/>
+      <w:lvlText w:val=""/>
+      <w:lvlJc w:val="left"/>
+      <w:pPr>
+        <w:ind w:left="2880" w:hanging="360"/>
+      </w:pPr>
+      <w:rPr>
+        <w:rFonts w:ascii="Symbol" w:hAnsi="Symbol" w:hint="default"/>
+      </w:rPr>
+    </w:lvl>
+    <w:lvl w:ilvl="4" w:tplc="40090003" w:tentative="1">
+      <w:start w:val="1"/>
+      <w:numFmt w:val="bullet"/>
+      <w:lvlText w:val="o"/>
+      <w:lvlJc w:val="left"/>
+      <w:pPr>
+        <w:ind w:left="3600" w:hanging="360"/>
+      </w:pPr>
+      <w:rPr>
+        <w:rFonts w:ascii="Courier New" w:hAnsi="Courier New" w:cs="Courier New" w:hint="default"/>
+      </w:rPr>
+    </w:lvl>
+    <w:lvl w:ilvl="5" w:tplc="40090005" w:tentative="1">
+      <w:start w:val="1"/>
+      <w:numFmt w:val="bullet"/>
+      <w:lvlText w:val=""/>
+      <w:lvlJc w:val="left"/>
+      <w:pPr>
+        <w:ind w:left="4320" w:hanging="360"/>
+      </w:pPr>
+      <w:rPr>
+        <w:rFonts w:ascii="Wingdings" w:hAnsi="Wingdings" w:hint="default"/>
+      </w:rPr>
+    </w:lvl>
+    <w:lvl w:ilvl="6" w:tplc="40090001" w:tentative="1">
+      <w:start w:val="1"/>
+      <w:numFmt w:val="bullet"/>
+      <w:lvlText w:val=""/>
+      <w:lvlJc w:val="left"/>
+      <w:pPr>
+        <w:ind w:left="5040" w:hanging="360"/>
+      </w:pPr>
+      <w:rPr>
+        <w:rFonts w:ascii="Symbol" w:hAnsi="Symbol" w:hint="default"/>
+      </w:rPr>
+    </w:lvl>
+    <w:lvl w:ilvl="7" w:tplc="40090003" w:tentative="1">
+      <w:start w:val="1"/>
+      <w:numFmt w:val="bullet"/>
+      <w:lvlText w:val="o"/>
+      <w:lvlJc w:val="left"/>
+      <w:pPr>
+        <w:ind w:left="5760" w:hanging="360"/>
+      </w:pPr>
+      <w:rPr>
+        <w:rFonts w:ascii="Courier New" w:hAnsi="Courier New" w:cs="Courier New" w:hint="default"/>
+      </w:rPr>
+    </w:lvl>
+    <w:lvl w:ilvl="8" w:tplc="40090005" w:tentative="1">
+      <w:start w:val="1"/>
+      <w:numFmt w:val="bullet"/>
+      <w:lvlText w:val=""/>
+      <w:lvlJc w:val="left"/>
+      <w:pPr>
+        <w:ind w:left="6480" w:hanging="360"/>
+      </w:pPr>
+      <w:rPr>
+        <w:rFonts w:ascii="Wingdings" w:hAnsi="Wingdings" w:hint="default"/>
+      </w:rPr>
+    </w:lvl>
+  </w:abstractNum>
+  <w:abstractNum w:abstractNumId="1" w15:restartNumberingAfterBreak="0">
+    <w:nsid w:val="09A22CC7"/>
+    <w:multiLevelType w:val="hybridMultilevel"/>
+    <w:tmpl w:val="0C707AC2"/>
+    <w:lvl w:ilvl="0" w:tplc="4009000F">
+      <w:start w:val="1"/>
+      <w:numFmt w:val="decimal"/>
+      <w:lvlText w:val="%1."/>
+      <w:lvlJc w:val="left"/>
+      <w:pPr>
+        <w:ind w:left="720" w:hanging="360"/>
+      </w:pPr>
+    </w:lvl>
+    <w:lvl w:ilvl="1" w:tplc="40090019" w:tentative="1">
+      <w:start w:val="1"/>
+      <w:numFmt w:val="lowerLetter"/>
+      <w:lvlText w:val="%2."/>
+      <w:lvlJc w:val="left"/>
+      <w:pPr>
+        <w:ind w:left="1440" w:hanging="360"/>
+      </w:pPr>
+    </w:lvl>
+    <w:lvl w:ilvl="2" w:tplc="4009001B" w:tentative="1">
+      <w:start w:val="1"/>
+      <w:numFmt w:val="lowerRoman"/>
+      <w:lvlText w:val="%3."/>
+      <w:lvlJc w:val="right"/>
+      <w:pPr>
+        <w:ind w:left="2160" w:hanging="180"/>
+      </w:pPr>
+    </w:lvl>
+    <w:lvl w:ilvl="3" w:tplc="4009000F" w:tentative="1">
+      <w:start w:val="1"/>
+      <w:numFmt w:val="decimal"/>
+      <w:lvlText w:val="%4."/>
+      <w:lvlJc w:val="left"/>
+      <w:pPr>
+        <w:ind w:left="2880" w:hanging="360"/>
+      </w:pPr>
+    </w:lvl>
+    <w:lvl w:ilvl="4" w:tplc="40090019" w:tentative="1">
+      <w:start w:val="1"/>
+      <w:numFmt w:val="lowerLetter"/>
+      <w:lvlText w:val="%5."/>
+      <w:lvlJc w:val="left"/>
+      <w:pPr>
+        <w:ind w:left="3600" w:hanging="360"/>
+      </w:pPr>
+    </w:lvl>
+    <w:lvl w:ilvl="5" w:tplc="4009001B" w:tentative="1">
+      <w:start w:val="1"/>
+      <w:numFmt w:val="lowerRoman"/>
+      <w:lvlText w:val="%6."/>
+      <w:lvlJc w:val="right"/>
+      <w:pPr>
+        <w:ind w:left="4320" w:hanging="180"/>
+      </w:pPr>
+    </w:lvl>
+    <w:lvl w:ilvl="6" w:tplc="4009000F" w:tentative="1">
+      <w:start w:val="1"/>
+      <w:numFmt w:val="decimal"/>
+      <w:lvlText w:val="%7."/>
+      <w:lvlJc w:val="left"/>
+      <w:pPr>
+        <w:ind w:left="5040" w:hanging="360"/>
+      </w:pPr>
+    </w:lvl>
+    <w:lvl w:ilvl="7" w:tplc="40090019" w:tentative="1">
+      <w:start w:val="1"/>
+      <w:numFmt w:val="lowerLetter"/>
+      <w:lvlText w:val="%8."/>
+      <w:lvlJc w:val="left"/>
+      <w:pPr>
+        <w:ind w:left="5760" w:hanging="360"/>
+      </w:pPr>
+    </w:lvl>
+    <w:lvl w:ilvl="8" w:tplc="4009001B" w:tentative="1">
+      <w:start w:val="1"/>
+      <w:numFmt w:val="lowerRoman"/>
+      <w:lvlText w:val="%9."/>
+      <w:lvlJc w:val="right"/>
+      <w:pPr>
+        <w:ind w:left="6480" w:hanging="180"/>
+      </w:pPr>
+    </w:lvl>
+  </w:abstractNum>
+  <w:abstractNum w:abstractNumId="2" w15:restartNumberingAfterBreak="0">
+    <w:nsid w:val="09B6454F"/>
+    <w:multiLevelType w:val="hybridMultilevel"/>
+    <w:tmpl w:val="69D8173A"/>
+    <w:lvl w:ilvl="0" w:tplc="40090003">
+      <w:start w:val="1"/>
+      <w:numFmt w:val="bullet"/>
+      <w:lvlText w:val="o"/>
+      <w:lvlJc w:val="left"/>
+      <w:pPr>
+        <w:ind w:left="1440" w:hanging="360"/>
+      </w:pPr>
+      <w:rPr>
+        <w:rFonts w:ascii="Courier New" w:hAnsi="Courier New" w:cs="Courier New" w:hint="default"/>
+      </w:rPr>
+    </w:lvl>
+    <w:lvl w:ilvl="1" w:tplc="40090003" w:tentative="1">
+      <w:start w:val="1"/>
+      <w:numFmt w:val="bullet"/>
+      <w:lvlText w:val="o"/>
+      <w:lvlJc w:val="left"/>
+      <w:pPr>
+        <w:ind w:left="1440" w:hanging="360"/>
+      </w:pPr>
+      <w:rPr>
+        <w:rFonts w:ascii="Courier New" w:hAnsi="Courier New" w:cs="Courier New" w:hint="default"/>
+      </w:rPr>
+    </w:lvl>
+    <w:lvl w:ilvl="2" w:tplc="40090005" w:tentative="1">
+      <w:start w:val="1"/>
+      <w:numFmt w:val="bullet"/>
+      <w:lvlText w:val=""/>
+      <w:lvlJc w:val="left"/>
+      <w:pPr>
+        <w:ind w:left="2160" w:hanging="360"/>
+      </w:pPr>
+      <w:rPr>
+        <w:rFonts w:ascii="Wingdings" w:hAnsi="Wingdings" w:hint="default"/>
+      </w:rPr>
+    </w:lvl>
+    <w:lvl w:ilvl="3" w:tplc="40090001" w:tentative="1">
+      <w:start w:val="1"/>
+      <w:numFmt w:val="bullet"/>
+      <w:lvlText w:val=""/>
+      <w:lvlJc w:val="left"/>
+      <w:pPr>
+        <w:ind w:left="2880" w:hanging="360"/>
+      </w:pPr>
+      <w:rPr>
+        <w:rFonts w:ascii="Symbol" w:hAnsi="Symbol" w:hint="default"/>
+      </w:rPr>
+    </w:lvl>
+    <w:lvl w:ilvl="4" w:tplc="40090003" w:tentative="1">
+      <w:start w:val="1"/>
+      <w:numFmt w:val="bullet"/>
+      <w:lvlText w:val="o"/>
+      <w:lvlJc w:val="left"/>
+      <w:pPr>
+        <w:ind w:left="3600" w:hanging="360"/>
+      </w:pPr>
+      <w:rPr>
+        <w:rFonts w:ascii="Courier New" w:hAnsi="Courier New" w:cs="Courier New" w:hint="default"/>
+      </w:rPr>
+    </w:lvl>
+    <w:lvl w:ilvl="5" w:tplc="40090005" w:tentative="1">
+      <w:start w:val="1"/>
+      <w:numFmt w:val="bullet"/>
+      <w:lvlText w:val=""/>
+      <w:lvlJc w:val="left"/>
+      <w:pPr>
+        <w:ind w:left="4320" w:hanging="360"/>
+      </w:pPr>
+      <w:rPr>
+        <w:rFonts w:ascii="Wingdings" w:hAnsi="Wingdings" w:hint="default"/>
+      </w:rPr>
+    </w:lvl>
+    <w:lvl w:ilvl="6" w:tplc="40090001" w:tentative="1">
+      <w:start w:val="1"/>
+      <w:numFmt w:val="bullet"/>
+      <w:lvlText w:val=""/>
+      <w:lvlJc w:val="left"/>
+      <w:pPr>
+        <w:ind w:left="5040" w:hanging="360"/>
+      </w:pPr>
+      <w:rPr>
+        <w:rFonts w:ascii="Symbol" w:hAnsi="Symbol" w:hint="default"/>
+      </w:rPr>
+    </w:lvl>
+    <w:lvl w:ilvl="7" w:tplc="40090003" w:tentative="1">
+      <w:start w:val="1"/>
+      <w:numFmt w:val="bullet"/>
+      <w:lvlText w:val="o"/>
+      <w:lvlJc w:val="left"/>
+      <w:pPr>
+        <w:ind w:left="5760" w:hanging="360"/>
+      </w:pPr>
+      <w:rPr>
+        <w:rFonts w:ascii="Courier New" w:hAnsi="Courier New" w:cs="Courier New" w:hint="default"/>
+      </w:rPr>
+    </w:lvl>
+    <w:lvl w:ilvl="8" w:tplc="40090005" w:tentative="1">
+      <w:start w:val="1"/>
+      <w:numFmt w:val="bullet"/>
+      <w:lvlText w:val=""/>
+      <w:lvlJc w:val="left"/>
+      <w:pPr>
+        <w:ind w:left="6480" w:hanging="360"/>
+      </w:pPr>
+      <w:rPr>
+        <w:rFonts w:ascii="Wingdings" w:hAnsi="Wingdings" w:hint="default"/>
+      </w:rPr>
+    </w:lvl>
+  </w:abstractNum>
+  <w:abstractNum w:abstractNumId="3" w15:restartNumberingAfterBreak="0">
+    <w:nsid w:val="0B916EBC"/>
+    <w:multiLevelType w:val="hybridMultilevel"/>
+    <w:tmpl w:val="F926ED9C"/>
+    <w:lvl w:ilvl="0" w:tplc="4009000F">
+      <w:start w:val="1"/>
+      <w:numFmt w:val="decimal"/>
+      <w:lvlText w:val="%1."/>
+      <w:lvlJc w:val="left"/>
+      <w:pPr>
+        <w:ind w:left="720" w:hanging="360"/>
+      </w:pPr>
+    </w:lvl>
+    <w:lvl w:ilvl="1" w:tplc="40090019">
+      <w:start w:val="1"/>
+      <w:numFmt w:val="lowerLetter"/>
+      <w:lvlText w:val="%2."/>
+      <w:lvlJc w:val="left"/>
+      <w:pPr>
+        <w:ind w:left="1440" w:hanging="360"/>
+      </w:pPr>
+    </w:lvl>
+    <w:lvl w:ilvl="2" w:tplc="4009001B" w:tentative="1">
+      <w:start w:val="1"/>
+      <w:numFmt w:val="lowerRoman"/>
+      <w:lvlText w:val="%3."/>
+      <w:lvlJc w:val="right"/>
+      <w:pPr>
+        <w:ind w:left="2160" w:hanging="180"/>
+      </w:pPr>
+    </w:lvl>
+    <w:lvl w:ilvl="3" w:tplc="4009000F" w:tentative="1">
+      <w:start w:val="1"/>
+      <w:numFmt w:val="decimal"/>
+      <w:lvlText w:val="%4."/>
+      <w:lvlJc w:val="left"/>
+      <w:pPr>
+        <w:ind w:left="2880" w:hanging="360"/>
+      </w:pPr>
+    </w:lvl>
+    <w:lvl w:ilvl="4" w:tplc="40090019" w:tentative="1">
+      <w:start w:val="1"/>
+      <w:numFmt w:val="lowerLetter"/>
+      <w:lvlText w:val="%5."/>
+      <w:lvlJc w:val="left"/>
+      <w:pPr>
+        <w:ind w:left="3600" w:hanging="360"/>
+      </w:pPr>
+    </w:lvl>
+    <w:lvl w:ilvl="5" w:tplc="4009001B" w:tentative="1">
+      <w:start w:val="1"/>
+      <w:numFmt w:val="lowerRoman"/>
+      <w:lvlText w:val="%6."/>
+      <w:lvlJc w:val="right"/>
+      <w:pPr>
+        <w:ind w:left="4320" w:hanging="180"/>
+      </w:pPr>
+    </w:lvl>
+    <w:lvl w:ilvl="6" w:tplc="4009000F" w:tentative="1">
+      <w:start w:val="1"/>
+      <w:numFmt w:val="decimal"/>
+      <w:lvlText w:val="%7."/>
+      <w:lvlJc w:val="left"/>
+      <w:pPr>
+        <w:ind w:left="5040" w:hanging="360"/>
+      </w:pPr>
+    </w:lvl>
+    <w:lvl w:ilvl="7" w:tplc="40090019" w:tentative="1">
+      <w:start w:val="1"/>
+      <w:numFmt w:val="lowerLetter"/>
+      <w:lvlText w:val="%8."/>
+      <w:lvlJc w:val="left"/>
+      <w:pPr>
+        <w:ind w:left="5760" w:hanging="360"/>
+      </w:pPr>
+    </w:lvl>
+    <w:lvl w:ilvl="8" w:tplc="4009001B" w:tentative="1">
+      <w:start w:val="1"/>
+      <w:numFmt w:val="lowerRoman"/>
+      <w:lvlText w:val="%9."/>
+      <w:lvlJc w:val="right"/>
+      <w:pPr>
+        <w:ind w:left="6480" w:hanging="180"/>
+      </w:pPr>
+    </w:lvl>
+  </w:abstractNum>
+  <w:abstractNum w:abstractNumId="4" w15:restartNumberingAfterBreak="0">
+    <w:nsid w:val="0DFE0962"/>
+    <w:multiLevelType w:val="hybridMultilevel"/>
+    <w:tmpl w:val="65528C06"/>
+    <w:lvl w:ilvl="0" w:tplc="40090001">
+      <w:start w:val="1"/>
+      <w:numFmt w:val="bullet"/>
+      <w:lvlText w:val=""/>
+      <w:lvlJc w:val="left"/>
+      <w:pPr>
+        <w:ind w:left="720" w:hanging="360"/>
+      </w:pPr>
+      <w:rPr>
+        <w:rFonts w:ascii="Symbol" w:hAnsi="Symbol" w:hint="default"/>
+      </w:rPr>
+    </w:lvl>
+    <w:lvl w:ilvl="1" w:tplc="40090003">
+      <w:start w:val="1"/>
+      <w:numFmt w:val="bullet"/>
+      <w:lvlText w:val="o"/>
+      <w:lvlJc w:val="left"/>
+      <w:pPr>
+        <w:ind w:left="1440" w:hanging="360"/>
+      </w:pPr>
+      <w:rPr>
+        <w:rFonts w:ascii="Courier New" w:hAnsi="Courier New" w:cs="Courier New" w:hint="default"/>
+      </w:rPr>
+    </w:lvl>
+    <w:lvl w:ilvl="2" w:tplc="40090005" w:tentative="1">
+      <w:start w:val="1"/>
+      <w:numFmt w:val="bullet"/>
+      <w:lvlText w:val=""/>
+      <w:lvlJc w:val="left"/>
+      <w:pPr>
+        <w:ind w:left="2160" w:hanging="360"/>
+      </w:pPr>
+      <w:rPr>
+        <w:rFonts w:ascii="Wingdings" w:hAnsi="Wingdings" w:hint="default"/>
+      </w:rPr>
+    </w:lvl>
+    <w:lvl w:ilvl="3" w:tplc="40090001" w:tentative="1">
+      <w:start w:val="1"/>
+      <w:numFmt w:val="bullet"/>
+      <w:lvlText w:val=""/>
+      <w:lvlJc w:val="left"/>
+      <w:pPr>
+        <w:ind w:left="2880" w:hanging="360"/>
+      </w:pPr>
+      <w:rPr>
+        <w:rFonts w:ascii="Symbol" w:hAnsi="Symbol" w:hint="default"/>
+      </w:rPr>
+    </w:lvl>
+    <w:lvl w:ilvl="4" w:tplc="40090003" w:tentative="1">
+      <w:start w:val="1"/>
+      <w:numFmt w:val="bullet"/>
+      <w:lvlText w:val="o"/>
+      <w:lvlJc w:val="left"/>
+      <w:pPr>
+        <w:ind w:left="3600" w:hanging="360"/>
+      </w:pPr>
+      <w:rPr>
+        <w:rFonts w:ascii="Courier New" w:hAnsi="Courier New" w:cs="Courier New" w:hint="default"/>
+      </w:rPr>
+    </w:lvl>
+    <w:lvl w:ilvl="5" w:tplc="40090005" w:tentative="1">
+      <w:start w:val="1"/>
+      <w:numFmt w:val="bullet"/>
+      <w:lvlText w:val=""/>
+      <w:lvlJc w:val="left"/>
+      <w:pPr>
+        <w:ind w:left="4320" w:hanging="360"/>
+      </w:pPr>
+      <w:rPr>
+        <w:rFonts w:ascii="Wingdings" w:hAnsi="Wingdings" w:hint="default"/>
+      </w:rPr>
+    </w:lvl>
+    <w:lvl w:ilvl="6" w:tplc="40090001" w:tentative="1">
+      <w:start w:val="1"/>
+      <w:numFmt w:val="bullet"/>
+      <w:lvlText w:val=""/>
+      <w:lvlJc w:val="left"/>
+      <w:pPr>
+        <w:ind w:left="5040" w:hanging="360"/>
+      </w:pPr>
+      <w:rPr>
+        <w:rFonts w:ascii="Symbol" w:hAnsi="Symbol" w:hint="default"/>
+      </w:rPr>
+    </w:lvl>
+    <w:lvl w:ilvl="7" w:tplc="40090003" w:tentative="1">
+      <w:start w:val="1"/>
+      <w:numFmt w:val="bullet"/>
+      <w:lvlText w:val="o"/>
+      <w:lvlJc w:val="left"/>
+      <w:pPr>
+        <w:ind w:left="5760" w:hanging="360"/>
+      </w:pPr>
+      <w:rPr>
+        <w:rFonts w:ascii="Courier New" w:hAnsi="Courier New" w:cs="Courier New" w:hint="default"/>
+      </w:rPr>
+    </w:lvl>
+    <w:lvl w:ilvl="8" w:tplc="40090005" w:tentative="1">
+      <w:start w:val="1"/>
+      <w:numFmt w:val="bullet"/>
+      <w:lvlText w:val=""/>
+      <w:lvlJc w:val="left"/>
+      <w:pPr>
+        <w:ind w:left="6480" w:hanging="360"/>
+      </w:pPr>
+      <w:rPr>
+        <w:rFonts w:ascii="Wingdings" w:hAnsi="Wingdings" w:hint="default"/>
+      </w:rPr>
+    </w:lvl>
+  </w:abstractNum>
+  <w:abstractNum w:abstractNumId="5" w15:restartNumberingAfterBreak="0">
+    <w:nsid w:val="12062B0C"/>
+    <w:multiLevelType w:val="hybridMultilevel"/>
+    <w:tmpl w:val="528AF004"/>
+    <w:lvl w:ilvl="0" w:tplc="40090001">
+      <w:start w:val="1"/>
+      <w:numFmt w:val="bullet"/>
+      <w:lvlText w:val=""/>
+      <w:lvlJc w:val="left"/>
+      <w:pPr>
+        <w:ind w:left="720" w:hanging="360"/>
+      </w:pPr>
+      <w:rPr>
+        <w:rFonts w:ascii="Symbol" w:hAnsi="Symbol" w:hint="default"/>
+      </w:rPr>
+    </w:lvl>
+    <w:lvl w:ilvl="1" w:tplc="40090003">
+      <w:start w:val="1"/>
+      <w:numFmt w:val="bullet"/>
+      <w:lvlText w:val="o"/>
+      <w:lvlJc w:val="left"/>
+      <w:pPr>
+        <w:ind w:left="1440" w:hanging="360"/>
+      </w:pPr>
+      <w:rPr>
+        <w:rFonts w:ascii="Courier New" w:hAnsi="Courier New" w:cs="Courier New" w:hint="default"/>
+      </w:rPr>
+    </w:lvl>
+    <w:lvl w:ilvl="2" w:tplc="40090005" w:tentative="1">
+      <w:start w:val="1"/>
+      <w:numFmt w:val="bullet"/>
+      <w:lvlText w:val=""/>
+      <w:lvlJc w:val="left"/>
+      <w:pPr>
+        <w:ind w:left="2160" w:hanging="360"/>
+      </w:pPr>
+      <w:rPr>
+        <w:rFonts w:ascii="Wingdings" w:hAnsi="Wingdings" w:hint="default"/>
+      </w:rPr>
+    </w:lvl>
+    <w:lvl w:ilvl="3" w:tplc="40090001" w:tentative="1">
+      <w:start w:val="1"/>
+      <w:numFmt w:val="bullet"/>
+      <w:lvlText w:val=""/>
+      <w:lvlJc w:val="left"/>
+      <w:pPr>
+        <w:ind w:left="2880" w:hanging="360"/>
+      </w:pPr>
+      <w:rPr>
+        <w:rFonts w:ascii="Symbol" w:hAnsi="Symbol" w:hint="default"/>
+      </w:rPr>
+    </w:lvl>
+    <w:lvl w:ilvl="4" w:tplc="40090003" w:tentative="1">
+      <w:start w:val="1"/>
+      <w:numFmt w:val="bullet"/>
+      <w:lvlText w:val="o"/>
+      <w:lvlJc w:val="left"/>
+      <w:pPr>
+        <w:ind w:left="3600" w:hanging="360"/>
+      </w:pPr>
+      <w:rPr>
+        <w:rFonts w:ascii="Courier New" w:hAnsi="Courier New" w:cs="Courier New" w:hint="default"/>
+      </w:rPr>
+    </w:lvl>
+    <w:lvl w:ilvl="5" w:tplc="40090005" w:tentative="1">
+      <w:start w:val="1"/>
+      <w:numFmt w:val="bullet"/>
+      <w:lvlText w:val=""/>
+      <w:lvlJc w:val="left"/>
+      <w:pPr>
+        <w:ind w:left="4320" w:hanging="360"/>
+      </w:pPr>
+      <w:rPr>
+        <w:rFonts w:ascii="Wingdings" w:hAnsi="Wingdings" w:hint="default"/>
+      </w:rPr>
+    </w:lvl>
+    <w:lvl w:ilvl="6" w:tplc="40090001" w:tentative="1">
+      <w:start w:val="1"/>
+      <w:numFmt w:val="bullet"/>
+      <w:lvlText w:val=""/>
+      <w:lvlJc w:val="left"/>
+      <w:pPr>
+        <w:ind w:left="5040" w:hanging="360"/>
+      </w:pPr>
+      <w:rPr>
+        <w:rFonts w:ascii="Symbol" w:hAnsi="Symbol" w:hint="default"/>
+      </w:rPr>
+    </w:lvl>
+    <w:lvl w:ilvl="7" w:tplc="40090003" w:tentative="1">
+      <w:start w:val="1"/>
+      <w:numFmt w:val="bullet"/>
+      <w:lvlText w:val="o"/>
+      <w:lvlJc w:val="left"/>
+      <w:pPr>
+        <w:ind w:left="5760" w:hanging="360"/>
+      </w:pPr>
+      <w:rPr>
+        <w:rFonts w:ascii="Courier New" w:hAnsi="Courier New" w:cs="Courier New" w:hint="default"/>
+      </w:rPr>
+    </w:lvl>
+    <w:lvl w:ilvl="8" w:tplc="40090005" w:tentative="1">
+      <w:start w:val="1"/>
+      <w:numFmt w:val="bullet"/>
+      <w:lvlText w:val=""/>
+      <w:lvlJc w:val="left"/>
+      <w:pPr>
+        <w:ind w:left="6480" w:hanging="360"/>
+      </w:pPr>
+      <w:rPr>
+        <w:rFonts w:ascii="Wingdings" w:hAnsi="Wingdings" w:hint="default"/>
+      </w:rPr>
+    </w:lvl>
+  </w:abstractNum>
+  <w:abstractNum w:abstractNumId="6" w15:restartNumberingAfterBreak="0">
+    <w:nsid w:val="23C16C7E"/>
+    <w:multiLevelType w:val="hybridMultilevel"/>
+    <w:tmpl w:val="F33A9910"/>
+    <w:lvl w:ilvl="0" w:tplc="40090003">
+      <w:start w:val="1"/>
+      <w:numFmt w:val="bullet"/>
+      <w:lvlText w:val="o"/>
+      <w:lvlJc w:val="left"/>
+      <w:pPr>
+        <w:ind w:left="1440" w:hanging="360"/>
+      </w:pPr>
+      <w:rPr>
+        <w:rFonts w:ascii="Courier New" w:hAnsi="Courier New" w:cs="Courier New" w:hint="default"/>
+      </w:rPr>
+    </w:lvl>
+    <w:lvl w:ilvl="1" w:tplc="40090003" w:tentative="1">
+      <w:start w:val="1"/>
+      <w:numFmt w:val="bullet"/>
+      <w:lvlText w:val="o"/>
+      <w:lvlJc w:val="left"/>
+      <w:pPr>
+        <w:ind w:left="1440" w:hanging="360"/>
+      </w:pPr>
+      <w:rPr>
+        <w:rFonts w:ascii="Courier New" w:hAnsi="Courier New" w:cs="Courier New" w:hint="default"/>
+      </w:rPr>
+    </w:lvl>
+    <w:lvl w:ilvl="2" w:tplc="40090005" w:tentative="1">
+      <w:start w:val="1"/>
+      <w:numFmt w:val="bullet"/>
+      <w:lvlText w:val=""/>
+      <w:lvlJc w:val="left"/>
+      <w:pPr>
+        <w:ind w:left="2160" w:hanging="360"/>
+      </w:pPr>
+      <w:rPr>
+        <w:rFonts w:ascii="Wingdings" w:hAnsi="Wingdings" w:hint="default"/>
+      </w:rPr>
+    </w:lvl>
+    <w:lvl w:ilvl="3" w:tplc="40090001" w:tentative="1">
+      <w:start w:val="1"/>
+      <w:numFmt w:val="bullet"/>
+      <w:lvlText w:val=""/>
+      <w:lvlJc w:val="left"/>
+      <w:pPr>
+        <w:ind w:left="2880" w:hanging="360"/>
+      </w:pPr>
+      <w:rPr>
+        <w:rFonts w:ascii="Symbol" w:hAnsi="Symbol" w:hint="default"/>
+      </w:rPr>
+    </w:lvl>
+    <w:lvl w:ilvl="4" w:tplc="40090003" w:tentative="1">
+      <w:start w:val="1"/>
+      <w:numFmt w:val="bullet"/>
+      <w:lvlText w:val="o"/>
+      <w:lvlJc w:val="left"/>
+      <w:pPr>
+        <w:ind w:left="3600" w:hanging="360"/>
+      </w:pPr>
+      <w:rPr>
+        <w:rFonts w:ascii="Courier New" w:hAnsi="Courier New" w:cs="Courier New" w:hint="default"/>
+      </w:rPr>
+    </w:lvl>
+    <w:lvl w:ilvl="5" w:tplc="40090005" w:tentative="1">
+      <w:start w:val="1"/>
+      <w:numFmt w:val="bullet"/>
+      <w:lvlText w:val=""/>
+      <w:lvlJc w:val="left"/>
+      <w:pPr>
+        <w:ind w:left="4320" w:hanging="360"/>
+      </w:pPr>
+      <w:rPr>
+        <w:rFonts w:ascii="Wingdings" w:hAnsi="Wingdings" w:hint="default"/>
+      </w:rPr>
+    </w:lvl>
+    <w:lvl w:ilvl="6" w:tplc="40090001" w:tentative="1">
+      <w:start w:val="1"/>
+      <w:numFmt w:val="bullet"/>
+      <w:lvlText w:val=""/>
+      <w:lvlJc w:val="left"/>
+      <w:pPr>
+        <w:ind w:left="5040" w:hanging="360"/>
+      </w:pPr>
+      <w:rPr>
+        <w:rFonts w:ascii="Symbol" w:hAnsi="Symbol" w:hint="default"/>
+      </w:rPr>
+    </w:lvl>
+    <w:lvl w:ilvl="7" w:tplc="40090003" w:tentative="1">
+      <w:start w:val="1"/>
+      <w:numFmt w:val="bullet"/>
+      <w:lvlText w:val="o"/>
+      <w:lvlJc w:val="left"/>
+      <w:pPr>
+        <w:ind w:left="5760" w:hanging="360"/>
+      </w:pPr>
+      <w:rPr>
+        <w:rFonts w:ascii="Courier New" w:hAnsi="Courier New" w:cs="Courier New" w:hint="default"/>
+      </w:rPr>
+    </w:lvl>
+    <w:lvl w:ilvl="8" w:tplc="40090005" w:tentative="1">
+      <w:start w:val="1"/>
+      <w:numFmt w:val="bullet"/>
+      <w:lvlText w:val=""/>
+      <w:lvlJc w:val="left"/>
+      <w:pPr>
+        <w:ind w:left="6480" w:hanging="360"/>
+      </w:pPr>
+      <w:rPr>
+        <w:rFonts w:ascii="Wingdings" w:hAnsi="Wingdings" w:hint="default"/>
+      </w:rPr>
+    </w:lvl>
+  </w:abstractNum>
+  <w:abstractNum w:abstractNumId="7" w15:restartNumberingAfterBreak="0">
+    <w:nsid w:val="279D7520"/>
+    <w:multiLevelType w:val="hybridMultilevel"/>
+    <w:tmpl w:val="444ECCAC"/>
+    <w:lvl w:ilvl="0" w:tplc="40090001">
+      <w:start w:val="1"/>
+      <w:numFmt w:val="bullet"/>
+      <w:lvlText w:val=""/>
+      <w:lvlJc w:val="left"/>
+      <w:pPr>
+        <w:ind w:left="720" w:hanging="360"/>
+      </w:pPr>
+      <w:rPr>
+        <w:rFonts w:ascii="Symbol" w:hAnsi="Symbol" w:hint="default"/>
+      </w:rPr>
+    </w:lvl>
+    <w:lvl w:ilvl="1" w:tplc="40090003" w:tentative="1">
+      <w:start w:val="1"/>
+      <w:numFmt w:val="bullet"/>
+      <w:lvlText w:val="o"/>
+      <w:lvlJc w:val="left"/>
+      <w:pPr>
+        <w:ind w:left="1440" w:hanging="360"/>
+      </w:pPr>
+      <w:rPr>
+        <w:rFonts w:ascii="Courier New" w:hAnsi="Courier New" w:cs="Courier New" w:hint="default"/>
+      </w:rPr>
+    </w:lvl>
+    <w:lvl w:ilvl="2" w:tplc="40090005" w:tentative="1">
+      <w:start w:val="1"/>
+      <w:numFmt w:val="bullet"/>
+      <w:lvlText w:val=""/>
+      <w:lvlJc w:val="left"/>
+      <w:pPr>
+        <w:ind w:left="2160" w:hanging="360"/>
+      </w:pPr>
+      <w:rPr>
+        <w:rFonts w:ascii="Wingdings" w:hAnsi="Wingdings" w:hint="default"/>
+      </w:rPr>
+    </w:lvl>
+    <w:lvl w:ilvl="3" w:tplc="40090001" w:tentative="1">
+      <w:start w:val="1"/>
+      <w:numFmt w:val="bullet"/>
+      <w:lvlText w:val=""/>
+      <w:lvlJc w:val="left"/>
+      <w:pPr>
+        <w:ind w:left="2880" w:hanging="360"/>
+      </w:pPr>
+      <w:rPr>
+        <w:rFonts w:ascii="Symbol" w:hAnsi="Symbol" w:hint="default"/>
+      </w:rPr>
+    </w:lvl>
+    <w:lvl w:ilvl="4" w:tplc="40090003" w:tentative="1">
+      <w:start w:val="1"/>
+      <w:numFmt w:val="bullet"/>
+      <w:lvlText w:val="o"/>
+      <w:lvlJc w:val="left"/>
+      <w:pPr>
+        <w:ind w:left="3600" w:hanging="360"/>
+      </w:pPr>
+      <w:rPr>
+        <w:rFonts w:ascii="Courier New" w:hAnsi="Courier New" w:cs="Courier New" w:hint="default"/>
+      </w:rPr>
+    </w:lvl>
+    <w:lvl w:ilvl="5" w:tplc="40090005" w:tentative="1">
+      <w:start w:val="1"/>
+      <w:numFmt w:val="bullet"/>
+      <w:lvlText w:val=""/>
+      <w:lvlJc w:val="left"/>
+      <w:pPr>
+        <w:ind w:left="4320" w:hanging="360"/>
+      </w:pPr>
+      <w:rPr>
+        <w:rFonts w:ascii="Wingdings" w:hAnsi="Wingdings" w:hint="default"/>
+      </w:rPr>
+    </w:lvl>
+    <w:lvl w:ilvl="6" w:tplc="40090001" w:tentative="1">
+      <w:start w:val="1"/>
+      <w:numFmt w:val="bullet"/>
+      <w:lvlText w:val=""/>
+      <w:lvlJc w:val="left"/>
+      <w:pPr>
+        <w:ind w:left="5040" w:hanging="360"/>
+      </w:pPr>
+      <w:rPr>
+        <w:rFonts w:ascii="Symbol" w:hAnsi="Symbol" w:hint="default"/>
+      </w:rPr>
+    </w:lvl>
+    <w:lvl w:ilvl="7" w:tplc="40090003" w:tentative="1">
+      <w:start w:val="1"/>
+      <w:numFmt w:val="bullet"/>
+      <w:lvlText w:val="o"/>
+      <w:lvlJc w:val="left"/>
+      <w:pPr>
+        <w:ind w:left="5760" w:hanging="360"/>
+      </w:pPr>
+      <w:rPr>
+        <w:rFonts w:ascii="Courier New" w:hAnsi="Courier New" w:cs="Courier New" w:hint="default"/>
+      </w:rPr>
+    </w:lvl>
+    <w:lvl w:ilvl="8" w:tplc="40090005" w:tentative="1">
+      <w:start w:val="1"/>
+      <w:numFmt w:val="bullet"/>
+      <w:lvlText w:val=""/>
+      <w:lvlJc w:val="left"/>
+      <w:pPr>
+        <w:ind w:left="6480" w:hanging="360"/>
+      </w:pPr>
+      <w:rPr>
+        <w:rFonts w:ascii="Wingdings" w:hAnsi="Wingdings" w:hint="default"/>
+      </w:rPr>
+    </w:lvl>
+  </w:abstractNum>
+  <w:abstractNum w:abstractNumId="8" w15:restartNumberingAfterBreak="0">
+    <w:nsid w:val="3C2A5C50"/>
+    <w:multiLevelType w:val="hybridMultilevel"/>
+    <w:tmpl w:val="6AD4DE50"/>
+    <w:lvl w:ilvl="0" w:tplc="40090003">
+      <w:start w:val="1"/>
+      <w:numFmt w:val="bullet"/>
+      <w:lvlText w:val="o"/>
+      <w:lvlJc w:val="left"/>
+      <w:pPr>
+        <w:ind w:left="1440" w:hanging="360"/>
+      </w:pPr>
+      <w:rPr>
+        <w:rFonts w:ascii="Courier New" w:hAnsi="Courier New" w:cs="Courier New" w:hint="default"/>
+      </w:rPr>
+    </w:lvl>
+    <w:lvl w:ilvl="1" w:tplc="40090003" w:tentative="1">
+      <w:start w:val="1"/>
+      <w:numFmt w:val="bullet"/>
+      <w:lvlText w:val="o"/>
+      <w:lvlJc w:val="left"/>
+      <w:pPr>
+        <w:ind w:left="1440" w:hanging="360"/>
+      </w:pPr>
+      <w:rPr>
+        <w:rFonts w:ascii="Courier New" w:hAnsi="Courier New" w:cs="Courier New" w:hint="default"/>
+      </w:rPr>
+    </w:lvl>
+    <w:lvl w:ilvl="2" w:tplc="40090005" w:tentative="1">
+      <w:start w:val="1"/>
+      <w:numFmt w:val="bullet"/>
+      <w:lvlText w:val=""/>
+      <w:lvlJc w:val="left"/>
+      <w:pPr>
+        <w:ind w:left="2160" w:hanging="360"/>
+      </w:pPr>
+      <w:rPr>
+        <w:rFonts w:ascii="Wingdings" w:hAnsi="Wingdings" w:hint="default"/>
+      </w:rPr>
+    </w:lvl>
+    <w:lvl w:ilvl="3" w:tplc="40090001" w:tentative="1">
+      <w:start w:val="1"/>
+      <w:numFmt w:val="bullet"/>
+      <w:lvlText w:val=""/>
+      <w:lvlJc w:val="left"/>
+      <w:pPr>
+        <w:ind w:left="2880" w:hanging="360"/>
+      </w:pPr>
+      <w:rPr>
+        <w:rFonts w:ascii="Symbol" w:hAnsi="Symbol" w:hint="default"/>
+      </w:rPr>
+    </w:lvl>
+    <w:lvl w:ilvl="4" w:tplc="40090003" w:tentative="1">
+      <w:start w:val="1"/>
+      <w:numFmt w:val="bullet"/>
+      <w:lvlText w:val="o"/>
+      <w:lvlJc w:val="left"/>
+      <w:pPr>
+        <w:ind w:left="3600" w:hanging="360"/>
+      </w:pPr>
+      <w:rPr>
+        <w:rFonts w:ascii="Courier New" w:hAnsi="Courier New" w:cs="Courier New" w:hint="default"/>
+      </w:rPr>
+    </w:lvl>
+    <w:lvl w:ilvl="5" w:tplc="40090005" w:tentative="1">
+      <w:start w:val="1"/>
+      <w:numFmt w:val="bullet"/>
+      <w:lvlText w:val=""/>
+      <w:lvlJc w:val="left"/>
+      <w:pPr>
+        <w:ind w:left="4320" w:hanging="360"/>
+      </w:pPr>
+      <w:rPr>
+        <w:rFonts w:ascii="Wingdings" w:hAnsi="Wingdings" w:hint="default"/>
+      </w:rPr>
+    </w:lvl>
+    <w:lvl w:ilvl="6" w:tplc="40090001" w:tentative="1">
+      <w:start w:val="1"/>
+      <w:numFmt w:val="bullet"/>
+      <w:lvlText w:val=""/>
+      <w:lvlJc w:val="left"/>
+      <w:pPr>
+        <w:ind w:left="5040" w:hanging="360"/>
+      </w:pPr>
+      <w:rPr>
+        <w:rFonts w:ascii="Symbol" w:hAnsi="Symbol" w:hint="default"/>
+      </w:rPr>
+    </w:lvl>
+    <w:lvl w:ilvl="7" w:tplc="40090003" w:tentative="1">
+      <w:start w:val="1"/>
+      <w:numFmt w:val="bullet"/>
+      <w:lvlText w:val="o"/>
+      <w:lvlJc w:val="left"/>
+      <w:pPr>
+        <w:ind w:left="5760" w:hanging="360"/>
+      </w:pPr>
+      <w:rPr>
+        <w:rFonts w:ascii="Courier New" w:hAnsi="Courier New" w:cs="Courier New" w:hint="default"/>
+      </w:rPr>
+    </w:lvl>
+    <w:lvl w:ilvl="8" w:tplc="40090005" w:tentative="1">
+      <w:start w:val="1"/>
+      <w:numFmt w:val="bullet"/>
+      <w:lvlText w:val=""/>
+      <w:lvlJc w:val="left"/>
+      <w:pPr>
+        <w:ind w:left="6480" w:hanging="360"/>
+      </w:pPr>
+      <w:rPr>
+        <w:rFonts w:ascii="Wingdings" w:hAnsi="Wingdings" w:hint="default"/>
+      </w:rPr>
+    </w:lvl>
+  </w:abstractNum>
+  <w:abstractNum w:abstractNumId="9" w15:restartNumberingAfterBreak="0">
+    <w:nsid w:val="57B33872"/>
+    <w:multiLevelType w:val="hybridMultilevel"/>
+    <w:tmpl w:val="78FCDCA8"/>
+    <w:lvl w:ilvl="0" w:tplc="40090001">
+      <w:start w:val="1"/>
+      <w:numFmt w:val="bullet"/>
+      <w:lvlText w:val=""/>
+      <w:lvlJc w:val="left"/>
+      <w:pPr>
+        <w:ind w:left="720" w:hanging="360"/>
+      </w:pPr>
+      <w:rPr>
+        <w:rFonts w:ascii="Symbol" w:hAnsi="Symbol" w:hint="default"/>
+      </w:rPr>
+    </w:lvl>
+    <w:lvl w:ilvl="1" w:tplc="40090003" w:tentative="1">
+      <w:start w:val="1"/>
+      <w:numFmt w:val="bullet"/>
+      <w:lvlText w:val="o"/>
+      <w:lvlJc w:val="left"/>
+      <w:pPr>
+        <w:ind w:left="1440" w:hanging="360"/>
+      </w:pPr>
+      <w:rPr>
+        <w:rFonts w:ascii="Courier New" w:hAnsi="Courier New" w:cs="Courier New" w:hint="default"/>
+      </w:rPr>
+    </w:lvl>
+    <w:lvl w:ilvl="2" w:tplc="40090005" w:tentative="1">
+      <w:start w:val="1"/>
+      <w:numFmt w:val="bullet"/>
+      <w:lvlText w:val=""/>
+      <w:lvlJc w:val="left"/>
+      <w:pPr>
+        <w:ind w:left="2160" w:hanging="360"/>
+      </w:pPr>
+      <w:rPr>
+        <w:rFonts w:ascii="Wingdings" w:hAnsi="Wingdings" w:hint="default"/>
+      </w:rPr>
+    </w:lvl>
+    <w:lvl w:ilvl="3" w:tplc="40090001" w:tentative="1">
+      <w:start w:val="1"/>
+      <w:numFmt w:val="bullet"/>
+      <w:lvlText w:val=""/>
+      <w:lvlJc w:val="left"/>
+      <w:pPr>
+        <w:ind w:left="2880" w:hanging="360"/>
+      </w:pPr>
+      <w:rPr>
+        <w:rFonts w:ascii="Symbol" w:hAnsi="Symbol" w:hint="default"/>
+      </w:rPr>
+    </w:lvl>
+    <w:lvl w:ilvl="4" w:tplc="40090003" w:tentative="1">
+      <w:start w:val="1"/>
+      <w:numFmt w:val="bullet"/>
+      <w:lvlText w:val="o"/>
+      <w:lvlJc w:val="left"/>
+      <w:pPr>
+        <w:ind w:left="3600" w:hanging="360"/>
+      </w:pPr>
+      <w:rPr>
+        <w:rFonts w:ascii="Courier New" w:hAnsi="Courier New" w:cs="Courier New" w:hint="default"/>
+      </w:rPr>
+    </w:lvl>
+    <w:lvl w:ilvl="5" w:tplc="40090005" w:tentative="1">
+      <w:start w:val="1"/>
+      <w:numFmt w:val="bullet"/>
+      <w:lvlText w:val=""/>
+      <w:lvlJc w:val="left"/>
+      <w:pPr>
+        <w:ind w:left="4320" w:hanging="360"/>
+      </w:pPr>
+      <w:rPr>
+        <w:rFonts w:ascii="Wingdings" w:hAnsi="Wingdings" w:hint="default"/>
+      </w:rPr>
+    </w:lvl>
+    <w:lvl w:ilvl="6" w:tplc="40090001" w:tentative="1">
+      <w:start w:val="1"/>
+      <w:numFmt w:val="bullet"/>
+      <w:lvlText w:val=""/>
+      <w:lvlJc w:val="left"/>
+      <w:pPr>
+        <w:ind w:left="5040" w:hanging="360"/>
+      </w:pPr>
+      <w:rPr>
+        <w:rFonts w:ascii="Symbol" w:hAnsi="Symbol" w:hint="default"/>
+      </w:rPr>
+    </w:lvl>
+    <w:lvl w:ilvl="7" w:tplc="40090003" w:tentative="1">
+      <w:start w:val="1"/>
+      <w:numFmt w:val="bullet"/>
+      <w:lvlText w:val="o"/>
+      <w:lvlJc w:val="left"/>
+      <w:pPr>
+        <w:ind w:left="5760" w:hanging="360"/>
+      </w:pPr>
+      <w:rPr>
+        <w:rFonts w:ascii="Courier New" w:hAnsi="Courier New" w:cs="Courier New" w:hint="default"/>
+      </w:rPr>
+    </w:lvl>
+    <w:lvl w:ilvl="8" w:tplc="40090005" w:tentative="1">
+      <w:start w:val="1"/>
+      <w:numFmt w:val="bullet"/>
+      <w:lvlText w:val=""/>
+      <w:lvlJc w:val="left"/>
+      <w:pPr>
+        <w:ind w:left="6480" w:hanging="360"/>
+      </w:pPr>
+      <w:rPr>
+        <w:rFonts w:ascii="Wingdings" w:hAnsi="Wingdings" w:hint="default"/>
+      </w:rPr>
+    </w:lvl>
+  </w:abstractNum>
+  <w:abstractNum w:abstractNumId="10" w15:restartNumberingAfterBreak="0">
+    <w:nsid w:val="6D6514DD"/>
+    <w:multiLevelType w:val="hybridMultilevel"/>
+    <w:tmpl w:val="374E3762"/>
+    <w:lvl w:ilvl="0" w:tplc="40090001">
+      <w:start w:val="1"/>
+      <w:numFmt w:val="bullet"/>
+      <w:lvlText w:val=""/>
+      <w:lvlJc w:val="left"/>
+      <w:pPr>
+        <w:ind w:left="720" w:hanging="360"/>
+      </w:pPr>
+      <w:rPr>
+        <w:rFonts w:ascii="Symbol" w:hAnsi="Symbol" w:hint="default"/>
+      </w:rPr>
+    </w:lvl>
+    <w:lvl w:ilvl="1" w:tplc="40090003">
+      <w:start w:val="1"/>
+      <w:numFmt w:val="bullet"/>
+      <w:lvlText w:val="o"/>
+      <w:lvlJc w:val="left"/>
+      <w:pPr>
+        <w:ind w:left="1440" w:hanging="360"/>
+      </w:pPr>
+      <w:rPr>
+        <w:rFonts w:ascii="Courier New" w:hAnsi="Courier New" w:cs="Courier New" w:hint="default"/>
+      </w:rPr>
+    </w:lvl>
+    <w:lvl w:ilvl="2" w:tplc="40090005" w:tentative="1">
+      <w:start w:val="1"/>
+      <w:numFmt w:val="bullet"/>
+      <w:lvlText w:val=""/>
+      <w:lvlJc w:val="left"/>
+      <w:pPr>
+        <w:ind w:left="2160" w:hanging="360"/>
+      </w:pPr>
+      <w:rPr>
+        <w:rFonts w:ascii="Wingdings" w:hAnsi="Wingdings" w:hint="default"/>
+      </w:rPr>
+    </w:lvl>
+    <w:lvl w:ilvl="3" w:tplc="40090001" w:tentative="1">
+      <w:start w:val="1"/>
+      <w:numFmt w:val="bullet"/>
+      <w:lvlText w:val=""/>
+      <w:lvlJc w:val="left"/>
+      <w:pPr>
+        <w:ind w:left="2880" w:hanging="360"/>
+      </w:pPr>
+      <w:rPr>
+        <w:rFonts w:ascii="Symbol" w:hAnsi="Symbol" w:hint="default"/>
+      </w:rPr>
+    </w:lvl>
+    <w:lvl w:ilvl="4" w:tplc="40090003" w:tentative="1">
+      <w:start w:val="1"/>
+      <w:numFmt w:val="bullet"/>
+      <w:lvlText w:val="o"/>
+      <w:lvlJc w:val="left"/>
+      <w:pPr>
+        <w:ind w:left="3600" w:hanging="360"/>
+      </w:pPr>
+      <w:rPr>
+        <w:rFonts w:ascii="Courier New" w:hAnsi="Courier New" w:cs="Courier New" w:hint="default"/>
+      </w:rPr>
+    </w:lvl>
+    <w:lvl w:ilvl="5" w:tplc="40090005" w:tentative="1">
+      <w:start w:val="1"/>
+      <w:numFmt w:val="bullet"/>
+      <w:lvlText w:val=""/>
+      <w:lvlJc w:val="left"/>
+      <w:pPr>
+        <w:ind w:left="4320" w:hanging="360"/>
+      </w:pPr>
+      <w:rPr>
+        <w:rFonts w:ascii="Wingdings" w:hAnsi="Wingdings" w:hint="default"/>
+      </w:rPr>
+    </w:lvl>
+    <w:lvl w:ilvl="6" w:tplc="40090001" w:tentative="1">
+      <w:start w:val="1"/>
+      <w:numFmt w:val="bullet"/>
+      <w:lvlText w:val=""/>
+      <w:lvlJc w:val="left"/>
+      <w:pPr>
+        <w:ind w:left="5040" w:hanging="360"/>
+      </w:pPr>
+      <w:rPr>
+        <w:rFonts w:ascii="Symbol" w:hAnsi="Symbol" w:hint="default"/>
+      </w:rPr>
+    </w:lvl>
+    <w:lvl w:ilvl="7" w:tplc="40090003" w:tentative="1">
+      <w:start w:val="1"/>
+      <w:numFmt w:val="bullet"/>
+      <w:lvlText w:val="o"/>
+      <w:lvlJc w:val="left"/>
+      <w:pPr>
+        <w:ind w:left="5760" w:hanging="360"/>
+      </w:pPr>
+      <w:rPr>
+        <w:rFonts w:ascii="Courier New" w:hAnsi="Courier New" w:cs="Courier New" w:hint="default"/>
+      </w:rPr>
+    </w:lvl>
+    <w:lvl w:ilvl="8" w:tplc="40090005" w:tentative="1">
+      <w:start w:val="1"/>
+      <w:numFmt w:val="bullet"/>
+      <w:lvlText w:val=""/>
+      <w:lvlJc w:val="left"/>
+      <w:pPr>
+        <w:ind w:left="6480" w:hanging="360"/>
+      </w:pPr>
+      <w:rPr>
+        <w:rFonts w:ascii="Wingdings" w:hAnsi="Wingdings" w:hint="default"/>
+      </w:rPr>
+    </w:lvl>
+  </w:abstractNum>
+  <w:abstractNum w:abstractNumId="11" w15:restartNumberingAfterBreak="0">
+    <w:nsid w:val="709B3322"/>
+    <w:multiLevelType w:val="hybridMultilevel"/>
+    <w:tmpl w:val="CF4AFBD6"/>
+    <w:lvl w:ilvl="0" w:tplc="40090001">
+      <w:start w:val="1"/>
+      <w:numFmt w:val="bullet"/>
+      <w:lvlText w:val=""/>
+      <w:lvlJc w:val="left"/>
+      <w:pPr>
+        <w:ind w:left="720" w:hanging="360"/>
+      </w:pPr>
+      <w:rPr>
+        <w:rFonts w:ascii="Symbol" w:hAnsi="Symbol" w:hint="default"/>
+      </w:rPr>
+    </w:lvl>
+    <w:lvl w:ilvl="1" w:tplc="40090003">
+      <w:start w:val="1"/>
+      <w:numFmt w:val="bullet"/>
+      <w:lvlText w:val="o"/>
+      <w:lvlJc w:val="left"/>
+      <w:pPr>
+        <w:ind w:left="1440" w:hanging="360"/>
+      </w:pPr>
+      <w:rPr>
+        <w:rFonts w:ascii="Courier New" w:hAnsi="Courier New" w:cs="Courier New" w:hint="default"/>
+      </w:rPr>
+    </w:lvl>
+    <w:lvl w:ilvl="2" w:tplc="40090005" w:tentative="1">
+      <w:start w:val="1"/>
+      <w:numFmt w:val="bullet"/>
+      <w:lvlText w:val=""/>
+      <w:lvlJc w:val="left"/>
+      <w:pPr>
+        <w:ind w:left="2160" w:hanging="360"/>
+      </w:pPr>
+      <w:rPr>
+        <w:rFonts w:ascii="Wingdings" w:hAnsi="Wingdings" w:hint="default"/>
+      </w:rPr>
+    </w:lvl>
+    <w:lvl w:ilvl="3" w:tplc="40090001" w:tentative="1">
+      <w:start w:val="1"/>
+      <w:numFmt w:val="bullet"/>
+      <w:lvlText w:val=""/>
+      <w:lvlJc w:val="left"/>
+      <w:pPr>
+        <w:ind w:left="2880" w:hanging="360"/>
+      </w:pPr>
+      <w:rPr>
+        <w:rFonts w:ascii="Symbol" w:hAnsi="Symbol" w:hint="default"/>
+      </w:rPr>
+    </w:lvl>
+    <w:lvl w:ilvl="4" w:tplc="40090003" w:tentative="1">
+      <w:start w:val="1"/>
+      <w:numFmt w:val="bullet"/>
+      <w:lvlText w:val="o"/>
+      <w:lvlJc w:val="left"/>
+      <w:pPr>
+        <w:ind w:left="3600" w:hanging="360"/>
+      </w:pPr>
+      <w:rPr>
+        <w:rFonts w:ascii="Courier New" w:hAnsi="Courier New" w:cs="Courier New" w:hint="default"/>
+      </w:rPr>
+    </w:lvl>
+    <w:lvl w:ilvl="5" w:tplc="40090005" w:tentative="1">
+      <w:start w:val="1"/>
+      <w:numFmt w:val="bullet"/>
+      <w:lvlText w:val=""/>
+      <w:lvlJc w:val="left"/>
+      <w:pPr>
+        <w:ind w:left="4320" w:hanging="360"/>
+      </w:pPr>
+      <w:rPr>
+        <w:rFonts w:ascii="Wingdings" w:hAnsi="Wingdings" w:hint="default"/>
+      </w:rPr>
+    </w:lvl>
+    <w:lvl w:ilvl="6" w:tplc="40090001" w:tentative="1">
+      <w:start w:val="1"/>
+      <w:numFmt w:val="bullet"/>
+      <w:lvlText w:val=""/>
+      <w:lvlJc w:val="left"/>
+      <w:pPr>
+        <w:ind w:left="5040" w:hanging="360"/>
+      </w:pPr>
+      <w:rPr>
+        <w:rFonts w:ascii="Symbol" w:hAnsi="Symbol" w:hint="default"/>
+      </w:rPr>
+    </w:lvl>
+    <w:lvl w:ilvl="7" w:tplc="40090003" w:tentative="1">
+      <w:start w:val="1"/>
+      <w:numFmt w:val="bullet"/>
+      <w:lvlText w:val="o"/>
+      <w:lvlJc w:val="left"/>
+      <w:pPr>
+        <w:ind w:left="5760" w:hanging="360"/>
+      </w:pPr>
+      <w:rPr>
+        <w:rFonts w:ascii="Courier New" w:hAnsi="Courier New" w:cs="Courier New" w:hint="default"/>
+      </w:rPr>
+    </w:lvl>
+    <w:lvl w:ilvl="8" w:tplc="40090005" w:tentative="1">
+      <w:start w:val="1"/>
+      <w:numFmt w:val="bullet"/>
+      <w:lvlText w:val=""/>
+      <w:lvlJc w:val="left"/>
+      <w:pPr>
+        <w:ind w:left="6480" w:hanging="360"/>
+      </w:pPr>
+      <w:rPr>
+        <w:rFonts w:ascii="Wingdings" w:hAnsi="Wingdings" w:hint="default"/>
+      </w:rPr>
+    </w:lvl>
+  </w:abstractNum>
+  <w:abstractNum w:abstractNumId="12" w15:restartNumberingAfterBreak="0">
+    <w:nsid w:val="79F86651"/>
+    <w:multiLevelType w:val="hybridMultilevel"/>
+    <w:tmpl w:val="0AF0085C"/>
+    <w:lvl w:ilvl="0" w:tplc="40090001">
+      <w:start w:val="1"/>
+      <w:numFmt w:val="bullet"/>
+      <w:lvlText w:val=""/>
+      <w:lvlJc w:val="left"/>
+      <w:pPr>
+        <w:ind w:left="720" w:hanging="360"/>
+      </w:pPr>
+      <w:rPr>
+        <w:rFonts w:ascii="Symbol" w:hAnsi="Symbol" w:hint="default"/>
+      </w:rPr>
+    </w:lvl>
+    <w:lvl w:ilvl="1" w:tplc="40090003" w:tentative="1">
+      <w:start w:val="1"/>
+      <w:numFmt w:val="bullet"/>
+      <w:lvlText w:val="o"/>
+      <w:lvlJc w:val="left"/>
+      <w:pPr>
+        <w:ind w:left="1440" w:hanging="360"/>
+      </w:pPr>
+      <w:rPr>
+        <w:rFonts w:ascii="Courier New" w:hAnsi="Courier New" w:cs="Courier New" w:hint="default"/>
+      </w:rPr>
+    </w:lvl>
+    <w:lvl w:ilvl="2" w:tplc="40090005" w:tentative="1">
+      <w:start w:val="1"/>
+      <w:numFmt w:val="bullet"/>
+      <w:lvlText w:val=""/>
+      <w:lvlJc w:val="left"/>
+      <w:pPr>
+        <w:ind w:left="2160" w:hanging="360"/>
+      </w:pPr>
+      <w:rPr>
+        <w:rFonts w:ascii="Wingdings" w:hAnsi="Wingdings" w:hint="default"/>
+      </w:rPr>
+    </w:lvl>
+    <w:lvl w:ilvl="3" w:tplc="40090001" w:tentative="1">
+      <w:start w:val="1"/>
+      <w:numFmt w:val="bullet"/>
+      <w:lvlText w:val=""/>
+      <w:lvlJc w:val="left"/>
+      <w:pPr>
+        <w:ind w:left="2880" w:hanging="360"/>
+      </w:pPr>
+      <w:rPr>
+        <w:rFonts w:ascii="Symbol" w:hAnsi="Symbol" w:hint="default"/>
+      </w:rPr>
+    </w:lvl>
+    <w:lvl w:ilvl="4" w:tplc="40090003" w:tentative="1">
+      <w:start w:val="1"/>
+      <w:numFmt w:val="bullet"/>
+      <w:lvlText w:val="o"/>
+      <w:lvlJc w:val="left"/>
+      <w:pPr>
+        <w:ind w:left="3600" w:hanging="360"/>
+      </w:pPr>
+      <w:rPr>
+        <w:rFonts w:ascii="Courier New" w:hAnsi="Courier New" w:cs="Courier New" w:hint="default"/>
+      </w:rPr>
+    </w:lvl>
+    <w:lvl w:ilvl="5" w:tplc="40090005" w:tentative="1">
+      <w:start w:val="1"/>
+      <w:numFmt w:val="bullet"/>
+      <w:lvlText w:val=""/>
+      <w:lvlJc w:val="left"/>
+      <w:pPr>
+        <w:ind w:left="4320" w:hanging="360"/>
+      </w:pPr>
+      <w:rPr>
+        <w:rFonts w:ascii="Wingdings" w:hAnsi="Wingdings" w:hint="default"/>
+      </w:rPr>
+    </w:lvl>
+    <w:lvl w:ilvl="6" w:tplc="40090001" w:tentative="1">
+      <w:start w:val="1"/>
+      <w:numFmt w:val="bullet"/>
+      <w:lvlText w:val=""/>
+      <w:lvlJc w:val="left"/>
+      <w:pPr>
+        <w:ind w:left="5040" w:hanging="360"/>
+      </w:pPr>
+      <w:rPr>
+        <w:rFonts w:ascii="Symbol" w:hAnsi="Symbol" w:hint="default"/>
+      </w:rPr>
+    </w:lvl>
+    <w:lvl w:ilvl="7" w:tplc="40090003" w:tentative="1">
+      <w:start w:val="1"/>
+      <w:numFmt w:val="bullet"/>
+      <w:lvlText w:val="o"/>
+      <w:lvlJc w:val="left"/>
+      <w:pPr>
+        <w:ind w:left="5760" w:hanging="360"/>
+      </w:pPr>
+      <w:rPr>
+        <w:rFonts w:ascii="Courier New" w:hAnsi="Courier New" w:cs="Courier New" w:hint="default"/>
+      </w:rPr>
+    </w:lvl>
+    <w:lvl w:ilvl="8" w:tplc="40090005" w:tentative="1">
+      <w:start w:val="1"/>
+      <w:numFmt w:val="bullet"/>
+      <w:lvlText w:val=""/>
+      <w:lvlJc w:val="left"/>
+      <w:pPr>
+        <w:ind w:left="6480" w:hanging="360"/>
+      </w:pPr>
+      <w:rPr>
+        <w:rFonts w:ascii="Wingdings" w:hAnsi="Wingdings" w:hint="default"/>
+      </w:rPr>
+    </w:lvl>
+  </w:abstractNum>
+  <w:num w:numId="1">
+    <w:abstractNumId w:val="0"/>
+  </w:num>
+  <w:num w:numId="2">
+    <w:abstractNumId w:val="12"/>
+  </w:num>
+  <w:num w:numId="3">
+    <w:abstractNumId w:val="9"/>
+  </w:num>
+  <w:num w:numId="4">
+    <w:abstractNumId w:val="11"/>
+  </w:num>
+  <w:num w:numId="5">
+    <w:abstractNumId w:val="10"/>
+  </w:num>
+  <w:num w:numId="6">
+    <w:abstractNumId w:val="7"/>
+  </w:num>
+  <w:num w:numId="7">
+    <w:abstractNumId w:val="5"/>
+  </w:num>
+  <w:num w:numId="8">
+    <w:abstractNumId w:val="4"/>
+  </w:num>
+  <w:num w:numId="9">
+    <w:abstractNumId w:val="6"/>
+  </w:num>
+  <w:num w:numId="10">
+    <w:abstractNumId w:val="8"/>
+  </w:num>
+  <w:num w:numId="11">
+    <w:abstractNumId w:val="2"/>
+  </w:num>
+  <w:num w:numId="12">
+    <w:abstractNumId w:val="3"/>
+  </w:num>
+  <w:num w:numId="13">
+    <w:abstractNumId w:val="1"/>
+  </w:num>
+</w:numbering>
 </file>
 
 <file path=word/styles.xml><?xml version="1.0" encoding="utf-8"?>
@@ -410,6 +2530,71 @@
     <w:name w:val="Normal"/>
     <w:qFormat/>
   </w:style>
+  <w:style w:type="paragraph" w:styleId="Heading1">
+    <w:name w:val="heading 1"/>
+    <w:basedOn w:val="Normal"/>
+    <w:next w:val="Normal"/>
+    <w:link w:val="Heading1Char"/>
+    <w:uiPriority w:val="9"/>
+    <w:qFormat/>
+    <w:rsid w:val="0029627E"/>
+    <w:pPr>
+      <w:keepNext/>
+      <w:keepLines/>
+      <w:spacing w:before="240" w:after="0"/>
+      <w:outlineLvl w:val="0"/>
+    </w:pPr>
+    <w:rPr>
+      <w:rFonts w:asciiTheme="majorHAnsi" w:eastAsiaTheme="majorEastAsia" w:hAnsiTheme="majorHAnsi" w:cstheme="majorBidi"/>
+      <w:color w:val="2E74B5" w:themeColor="accent1" w:themeShade="BF"/>
+      <w:sz w:val="32"/>
+      <w:szCs w:val="32"/>
+    </w:rPr>
+  </w:style>
+  <w:style w:type="paragraph" w:styleId="Heading2">
+    <w:name w:val="heading 2"/>
+    <w:basedOn w:val="Normal"/>
+    <w:next w:val="Normal"/>
+    <w:link w:val="Heading2Char"/>
+    <w:uiPriority w:val="9"/>
+    <w:unhideWhenUsed/>
+    <w:qFormat/>
+    <w:rsid w:val="0029627E"/>
+    <w:pPr>
+      <w:keepNext/>
+      <w:keepLines/>
+      <w:spacing w:before="40" w:after="0"/>
+      <w:outlineLvl w:val="1"/>
+    </w:pPr>
+    <w:rPr>
+      <w:rFonts w:asciiTheme="majorHAnsi" w:eastAsiaTheme="majorEastAsia" w:hAnsiTheme="majorHAnsi" w:cstheme="majorBidi"/>
+      <w:color w:val="2E74B5" w:themeColor="accent1" w:themeShade="BF"/>
+      <w:sz w:val="26"/>
+      <w:szCs w:val="26"/>
+    </w:rPr>
+  </w:style>
+  <w:style w:type="paragraph" w:styleId="Heading3">
+    <w:name w:val="heading 3"/>
+    <w:basedOn w:val="Normal"/>
+    <w:next w:val="Normal"/>
+    <w:link w:val="Heading3Char"/>
+    <w:uiPriority w:val="9"/>
+    <w:unhideWhenUsed/>
+    <w:qFormat/>
+    <w:rsid w:val="00B21C10"/>
+    <w:pPr>
+      <w:keepNext/>
+      <w:keepLines/>
+      <w:spacing w:before="40" w:after="0"/>
+      <w:outlineLvl w:val="2"/>
+    </w:pPr>
+    <w:rPr>
+      <w:rFonts w:asciiTheme="majorHAnsi" w:eastAsiaTheme="majorEastAsia" w:hAnsiTheme="majorHAnsi" w:cstheme="majorBidi"/>
+      <w:color w:val="1F4D78" w:themeColor="accent1" w:themeShade="7F"/>
+      <w:sz w:val="24"/>
+      <w:szCs w:val="24"/>
+    </w:rPr>
+  </w:style>
   <w:style w:type="character" w:default="1" w:styleId="DefaultParagraphFont">
     <w:name w:val="Default Paragraph Font"/>
     <w:uiPriority w:val="1"/>
@@ -436,6 +2621,56 @@
     <w:uiPriority w:val="99"/>
     <w:semiHidden/>
     <w:unhideWhenUsed/>
+  </w:style>
+  <w:style w:type="character" w:customStyle="1" w:styleId="Heading1Char">
+    <w:name w:val="Heading 1 Char"/>
+    <w:basedOn w:val="DefaultParagraphFont"/>
+    <w:link w:val="Heading1"/>
+    <w:uiPriority w:val="9"/>
+    <w:rsid w:val="0029627E"/>
+    <w:rPr>
+      <w:rFonts w:asciiTheme="majorHAnsi" w:eastAsiaTheme="majorEastAsia" w:hAnsiTheme="majorHAnsi" w:cstheme="majorBidi"/>
+      <w:color w:val="2E74B5" w:themeColor="accent1" w:themeShade="BF"/>
+      <w:sz w:val="32"/>
+      <w:szCs w:val="32"/>
+    </w:rPr>
+  </w:style>
+  <w:style w:type="character" w:customStyle="1" w:styleId="Heading2Char">
+    <w:name w:val="Heading 2 Char"/>
+    <w:basedOn w:val="DefaultParagraphFont"/>
+    <w:link w:val="Heading2"/>
+    <w:uiPriority w:val="9"/>
+    <w:rsid w:val="0029627E"/>
+    <w:rPr>
+      <w:rFonts w:asciiTheme="majorHAnsi" w:eastAsiaTheme="majorEastAsia" w:hAnsiTheme="majorHAnsi" w:cstheme="majorBidi"/>
+      <w:color w:val="2E74B5" w:themeColor="accent1" w:themeShade="BF"/>
+      <w:sz w:val="26"/>
+      <w:szCs w:val="26"/>
+    </w:rPr>
+  </w:style>
+  <w:style w:type="paragraph" w:styleId="ListParagraph">
+    <w:name w:val="List Paragraph"/>
+    <w:basedOn w:val="Normal"/>
+    <w:uiPriority w:val="34"/>
+    <w:qFormat/>
+    <w:rsid w:val="0029627E"/>
+    <w:pPr>
+      <w:ind w:left="720"/>
+      <w:contextualSpacing/>
+    </w:pPr>
+  </w:style>
+  <w:style w:type="character" w:customStyle="1" w:styleId="Heading3Char">
+    <w:name w:val="Heading 3 Char"/>
+    <w:basedOn w:val="DefaultParagraphFont"/>
+    <w:link w:val="Heading3"/>
+    <w:uiPriority w:val="9"/>
+    <w:rsid w:val="00B21C10"/>
+    <w:rPr>
+      <w:rFonts w:asciiTheme="majorHAnsi" w:eastAsiaTheme="majorEastAsia" w:hAnsiTheme="majorHAnsi" w:cstheme="majorBidi"/>
+      <w:color w:val="1F4D78" w:themeColor="accent1" w:themeShade="7F"/>
+      <w:sz w:val="24"/>
+      <w:szCs w:val="24"/>
+    </w:rPr>
   </w:style>
 </w:styles>
 </file>

</xml_diff>